<commit_message>
May 21 2020 Update
</commit_message>
<xml_diff>
--- a/files/cv_old/CV Gento Kato latest.docx
+++ b/files/cv_old/CV Gento Kato latest.docx
@@ -64,12 +64,12 @@
               <wp:anchor behindDoc="0" distT="0" distB="0" distL="114300" distR="114300" simplePos="0" locked="0" layoutInCell="1" allowOverlap="1" relativeHeight="2" wp14:anchorId="4E9F48EE">
                 <wp:simplePos x="0" y="0"/>
                 <wp:positionH relativeFrom="column">
-                  <wp:posOffset>-6985</wp:posOffset>
+                  <wp:posOffset>-5715</wp:posOffset>
                 </wp:positionH>
                 <wp:positionV relativeFrom="paragraph">
-                  <wp:posOffset>241935</wp:posOffset>
+                  <wp:posOffset>242570</wp:posOffset>
                 </wp:positionV>
-                <wp:extent cx="6449060" cy="1270"/>
+                <wp:extent cx="6449695" cy="1905"/>
                 <wp:effectExtent l="0" t="0" r="0" b="0"/>
                 <wp:wrapNone/>
                 <wp:docPr id="1" name="直線コネクタ 1"/>
@@ -80,7 +80,7 @@
                       <wps:spPr>
                         <a:xfrm>
                           <a:off x="0" y="0"/>
-                          <a:ext cx="6448320" cy="720"/>
+                          <a:ext cx="6449040" cy="0"/>
                         </a:xfrm>
                         <a:prstGeom prst="line">
                           <a:avLst/>
@@ -112,7 +112,7 @@
           </mc:Choice>
           <mc:Fallback>
             <w:pict>
-              <v:line id="shape_0" from="-0.55pt,19.05pt" to="507.15pt,19.05pt" ID="直線コネクタ 1" stroked="t" style="position:absolute" wp14:anchorId="4E9F48EE">
+              <v:line id="shape_0" from="-0.5pt,19.1pt" to="507.25pt,19.1pt" ID="直線コネクタ 1" stroked="t" style="position:absolute" wp14:anchorId="4E9F48EE">
                 <v:stroke color="black" weight="15840" joinstyle="miter" endcap="flat"/>
                 <v:fill o:detectmouseclick="t" on="false"/>
               </v:line>
@@ -146,8 +146,6 @@
         </w:rPr>
         <w:t xml:space="preserve">Last Updated: </w:t>
       </w:r>
-      <w:bookmarkStart w:id="0" w:name="_GoBack"/>
-      <w:bookmarkEnd w:id="0"/>
       <w:r>
         <w:rPr>
           <w:iCs/>
@@ -155,7 +153,7 @@
           <w:sz w:val="23"/>
           <w:szCs w:val="23"/>
         </w:rPr>
-        <w:t>April 25</w:t>
+        <w:t>May</w:t>
       </w:r>
       <w:r>
         <w:rPr>
@@ -164,20 +162,17 @@
           <w:sz w:val="23"/>
           <w:szCs w:val="23"/>
         </w:rPr>
-        <w:t>, 2020</w:t>
-      </w:r>
-    </w:p>
-    <w:p>
-      <w:pPr>
-        <w:pStyle w:val="Default"/>
-        <w:jc w:val="right"/>
+        <w:t xml:space="preserve"> 2</w:t>
+      </w:r>
+      <w:r>
         <w:rPr>
           <w:iCs/>
           <w:color w:val="auto"/>
           <w:sz w:val="23"/>
           <w:szCs w:val="23"/>
         </w:rPr>
-      </w:pPr>
+        <w:t>1</w:t>
+      </w:r>
       <w:r>
         <w:rPr>
           <w:iCs/>
@@ -185,6 +180,27 @@
           <w:sz w:val="23"/>
           <w:szCs w:val="23"/>
         </w:rPr>
+        <w:t>, 2020</w:t>
+      </w:r>
+    </w:p>
+    <w:p>
+      <w:pPr>
+        <w:pStyle w:val="Default"/>
+        <w:jc w:val="right"/>
+        <w:rPr>
+          <w:iCs/>
+          <w:color w:val="auto"/>
+          <w:sz w:val="23"/>
+          <w:szCs w:val="23"/>
+        </w:rPr>
+      </w:pPr>
+      <w:r>
+        <w:rPr>
+          <w:iCs/>
+          <w:color w:val="auto"/>
+          <w:sz w:val="23"/>
+          <w:szCs w:val="23"/>
+        </w:rPr>
         <w:t>One Shields Avenue, Davis, CA 95616</w:t>
       </w:r>
     </w:p>
@@ -204,26 +220,6 @@
         <w:t xml:space="preserve">E-mail: </w:t>
       </w:r>
       <w:hyperlink r:id="rId2">
-        <w:r>
-          <w:rPr>
-            <w:rStyle w:val="InternetLink"/>
-            <w:iCs/>
-            <w:sz w:val="23"/>
-            <w:szCs w:val="23"/>
-          </w:rPr>
-          <w:t>gkato@ucdavis.edu</w:t>
-        </w:r>
-      </w:hyperlink>
-      <w:r>
-        <w:rPr>
-          <w:iCs/>
-          <w:color w:val="auto"/>
-          <w:sz w:val="23"/>
-          <w:szCs w:val="23"/>
-        </w:rPr>
-        <w:t xml:space="preserve">; </w:t>
-      </w:r>
-      <w:hyperlink r:id="rId3">
         <w:r>
           <w:rPr>
             <w:rStyle w:val="InternetLink"/>
@@ -250,10 +246,12 @@
         </w:rPr>
         <w:t xml:space="preserve">Website: </w:t>
       </w:r>
-      <w:hyperlink r:id="rId4">
+      <w:hyperlink r:id="rId3">
         <w:r>
           <w:rPr>
             <w:rStyle w:val="InternetLink"/>
+            <w:sz w:val="23"/>
+            <w:szCs w:val="23"/>
           </w:rPr>
           <w:t>https://gentok.github.io/</w:t>
         </w:r>
@@ -311,23 +309,7 @@
           <w:i/>
           <w:iCs/>
         </w:rPr>
-        <w:t xml:space="preserve">. </w:t>
-      </w:r>
-      <w:r>
-        <w:rPr>
-          <w:bCs/>
-          <w:i/>
-          <w:iCs/>
-        </w:rPr>
-        <w:t>P</w:t>
-      </w:r>
-      <w:r>
-        <w:rPr>
-          <w:bCs/>
-          <w:i/>
-          <w:iCs/>
-        </w:rPr>
-        <w:t>olitical behavior, Japanese politics, American politics, political methodology</w:t>
+        <w:t>. Political behavior, Japanese politics, American politics, political methodology</w:t>
       </w:r>
     </w:p>
     <w:p>
@@ -1263,157 +1245,104 @@
         <w:tabs>
           <w:tab w:val="right" w:pos="10086" w:leader="none"/>
         </w:tabs>
-        <w:rPr>
-          <w:rFonts w:eastAsia="ＭＳ 明朝"/>
-          <w:b/>
-          <w:b/>
-          <w:i/>
-          <w:i/>
-          <w:color w:val="auto"/>
-        </w:rPr>
-      </w:pPr>
-      <w:r>
-        <w:rPr>
-          <w:rFonts w:eastAsia="ＭＳ 明朝"/>
-          <w:b/>
-          <w:i/>
-          <w:color w:val="auto"/>
-        </w:rPr>
-        <w:t xml:space="preserve">Can Non-Western University Education Cultivate Support for Immigrant Integration? </w:t>
-      </w:r>
-    </w:p>
-    <w:p>
-      <w:pPr>
-        <w:pStyle w:val="Default"/>
-        <w:tabs>
-          <w:tab w:val="right" w:pos="10086" w:leader="none"/>
-        </w:tabs>
-        <w:rPr>
-          <w:rFonts w:eastAsia="ＭＳ 明朝"/>
-          <w:bCs/>
-          <w:iCs/>
-          <w:color w:val="auto"/>
-        </w:rPr>
-      </w:pPr>
-      <w:r>
-        <w:rPr>
-          <w:rFonts w:eastAsia="ＭＳ 明朝"/>
-          <w:b/>
-          <w:i/>
-          <w:color w:val="auto"/>
-        </w:rPr>
-        <w:t>The Case of Local Enfranchisement of Foreign Residents in Japan</w:t>
-        <w:tab/>
-      </w:r>
-      <w:r>
-        <w:rPr>
-          <w:rFonts w:eastAsia="ＭＳ 明朝"/>
-          <w:bCs/>
-          <w:iCs/>
-          <w:color w:val="auto"/>
-        </w:rPr>
-        <w:t>Feb. 2020</w:t>
-      </w:r>
-    </w:p>
-    <w:p>
-      <w:pPr>
-        <w:pStyle w:val="Default"/>
-        <w:tabs>
-          <w:tab w:val="right" w:pos="10086" w:leader="none"/>
-        </w:tabs>
-        <w:rPr>
-          <w:rFonts w:eastAsia="ＭＳ 明朝"/>
-          <w:b/>
-          <w:b/>
-          <w:i/>
-          <w:i/>
-          <w:color w:val="auto"/>
-          <w:sz w:val="22"/>
-          <w:szCs w:val="22"/>
-        </w:rPr>
-      </w:pPr>
-      <w:r>
-        <w:rPr>
-          <w:rFonts w:eastAsia="ＭＳ 明朝"/>
-          <w:bCs/>
-          <w:i/>
-          <w:color w:val="auto"/>
-          <w:sz w:val="22"/>
-          <w:szCs w:val="22"/>
-        </w:rPr>
-        <w:t>With Fan Lu</w:t>
-      </w:r>
-    </w:p>
-    <w:p>
-      <w:pPr>
-        <w:pStyle w:val="Default"/>
-        <w:tabs>
-          <w:tab w:val="right" w:pos="10086" w:leader="none"/>
-        </w:tabs>
-        <w:rPr>
-          <w:rFonts w:eastAsia="ＭＳ 明朝"/>
-          <w:bCs/>
-          <w:iCs/>
-          <w:color w:val="auto"/>
-        </w:rPr>
-      </w:pPr>
-      <w:r>
-        <w:rPr>
-          <w:rFonts w:eastAsia="ＭＳ 明朝"/>
-          <w:b/>
-          <w:i/>
-          <w:color w:val="auto"/>
-        </w:rPr>
-        <w:t>Explaining "Twisted" Preferences Toward Monetary Easing in Japan (in Japanese)</w:t>
-        <w:tab/>
-      </w:r>
-      <w:r>
-        <w:rPr>
-          <w:rFonts w:eastAsia="ＭＳ 明朝"/>
-          <w:bCs/>
-          <w:iCs/>
-          <w:color w:val="auto"/>
-        </w:rPr>
-        <w:t>Dec. 2019</w:t>
-      </w:r>
-    </w:p>
-    <w:p>
-      <w:pPr>
-        <w:pStyle w:val="Default"/>
-        <w:tabs>
-          <w:tab w:val="right" w:pos="10086" w:leader="none"/>
-        </w:tabs>
-        <w:rPr>
-          <w:rFonts w:eastAsia="ＭＳ 明朝"/>
-          <w:b/>
-          <w:b/>
-          <w:i/>
-          <w:i/>
-          <w:color w:val="auto"/>
-          <w:sz w:val="22"/>
-          <w:szCs w:val="22"/>
-        </w:rPr>
-      </w:pPr>
-      <w:r>
-        <w:rPr>
-          <w:rFonts w:eastAsia="ＭＳ 明朝"/>
+        <w:rPr/>
+      </w:pPr>
+      <w:r>
+        <w:rPr>
+          <w:rFonts w:eastAsia="ＭＳ 明朝"/>
+          <w:b/>
+          <w:i/>
+          <w:color w:val="auto"/>
+        </w:rPr>
+        <w:t xml:space="preserve">Can Non-Western University Education Cultivate Immigrant Integration? </w:t>
+      </w:r>
+    </w:p>
+    <w:p>
+      <w:pPr>
+        <w:pStyle w:val="Default"/>
+        <w:tabs>
+          <w:tab w:val="right" w:pos="10086" w:leader="none"/>
+        </w:tabs>
+        <w:rPr/>
+      </w:pPr>
+      <w:r>
+        <w:rPr>
+          <w:rFonts w:eastAsia="ＭＳ 明朝"/>
+          <w:b/>
+          <w:i/>
+          <w:color w:val="auto"/>
+        </w:rPr>
+        <w:t xml:space="preserve">The Case of Local Enfranchisement </w:t>
+      </w:r>
+      <w:r>
+        <w:rPr>
+          <w:rFonts w:eastAsia="ＭＳ 明朝"/>
+          <w:b/>
+          <w:i/>
+          <w:color w:val="auto"/>
+        </w:rPr>
+        <w:t>for</w:t>
+      </w:r>
+      <w:r>
+        <w:rPr>
+          <w:rFonts w:eastAsia="ＭＳ 明朝"/>
+          <w:b/>
+          <w:i/>
+          <w:color w:val="auto"/>
+        </w:rPr>
+        <w:t xml:space="preserve"> Foreign Residents in Japan</w:t>
+        <w:tab/>
+      </w:r>
+      <w:r>
+        <w:rPr>
+          <w:rFonts w:eastAsia="ＭＳ 明朝"/>
+          <w:bCs/>
+          <w:iCs/>
+          <w:color w:val="auto"/>
+        </w:rPr>
+        <w:t>May</w:t>
+      </w:r>
+      <w:r>
+        <w:rPr>
+          <w:rFonts w:eastAsia="ＭＳ 明朝"/>
+          <w:bCs/>
+          <w:iCs/>
+          <w:color w:val="auto"/>
+        </w:rPr>
+        <w:t xml:space="preserve"> 2020</w:t>
+      </w:r>
+    </w:p>
+    <w:p>
+      <w:pPr>
+        <w:pStyle w:val="Default"/>
+        <w:tabs>
+          <w:tab w:val="right" w:pos="10086" w:leader="none"/>
+        </w:tabs>
+        <w:rPr/>
+      </w:pPr>
+      <w:r>
+        <w:rPr>
+          <w:rFonts w:eastAsia="ＭＳ 明朝"/>
+          <w:bCs/>
           <w:i/>
           <w:color w:val="auto"/>
           <w:sz w:val="22"/>
           <w:szCs w:val="22"/>
           <w:u w:val="single"/>
         </w:rPr>
-        <w:t>Revise and Resubmit</w:t>
-      </w:r>
-      <w:r>
-        <w:rPr>
-          <w:rFonts w:eastAsia="ＭＳ 明朝"/>
+        <w:t>Under review</w:t>
+      </w:r>
+      <w:r>
+        <w:rPr>
+          <w:rFonts w:eastAsia="ＭＳ 明朝"/>
+          <w:bCs/>
           <w:i/>
           <w:color w:val="auto"/>
           <w:sz w:val="22"/>
           <w:szCs w:val="22"/>
-        </w:rPr>
-        <w:t xml:space="preserve"> from Japanese Journal of Electoral Studies. </w:t>
+          <w:u w:val="none"/>
+        </w:rPr>
+        <w:t>.</w:t>
       </w:r>
       <w:r>
         <w:rPr>
@@ -1424,55 +1353,70 @@
           <w:sz w:val="22"/>
           <w:szCs w:val="22"/>
         </w:rPr>
-        <w:t>With Susumu Annaka</w:t>
-      </w:r>
-    </w:p>
-    <w:p>
-      <w:pPr>
-        <w:pStyle w:val="Default"/>
-        <w:tabs>
-          <w:tab w:val="right" w:pos="10086" w:leader="none"/>
-        </w:tabs>
-        <w:rPr>
-          <w:rFonts w:eastAsia="ＭＳ 明朝"/>
-        </w:rPr>
-      </w:pPr>
-      <w:r>
-        <w:rPr>
-          <w:rFonts w:eastAsia="ＭＳ 明朝"/>
-          <w:b/>
-          <w:i/>
-        </w:rPr>
-        <w:t>Territorial Threat, Motivated Reasoning, and Twitter Network</w:t>
-      </w:r>
-      <w:r>
-        <w:rPr>
-          <w:rFonts w:eastAsia="ＭＳ 明朝"/>
-        </w:rPr>
-        <w:t xml:space="preserve"> </w:t>
-        <w:tab/>
-        <w:t>Aug. 2017</w:t>
-      </w:r>
-    </w:p>
-    <w:p>
-      <w:pPr>
-        <w:pStyle w:val="Default"/>
-        <w:rPr>
-          <w:rFonts w:eastAsia="ＭＳ 明朝"/>
-          <w:i/>
-          <w:i/>
+        <w:t xml:space="preserve"> With Fan Lu</w:t>
+      </w:r>
+    </w:p>
+    <w:p>
+      <w:pPr>
+        <w:pStyle w:val="Default"/>
+        <w:tabs>
+          <w:tab w:val="right" w:pos="10086" w:leader="none"/>
+        </w:tabs>
+        <w:rPr>
+          <w:rFonts w:eastAsia="ＭＳ 明朝"/>
+          <w:bCs/>
+          <w:iCs/>
+          <w:color w:val="auto"/>
+        </w:rPr>
+      </w:pPr>
+      <w:r>
+        <w:rPr>
+          <w:rFonts w:eastAsia="ＭＳ 明朝"/>
+          <w:b/>
+          <w:i/>
+          <w:color w:val="auto"/>
+        </w:rPr>
+        <w:t>Explaining "Twisted" Preferences Toward Monetary Easing in Japan (in Japanese)</w:t>
+        <w:tab/>
+      </w:r>
+      <w:r>
+        <w:rPr>
+          <w:rFonts w:eastAsia="ＭＳ 明朝"/>
+          <w:bCs/>
+          <w:iCs/>
+          <w:color w:val="auto"/>
+        </w:rPr>
+        <w:t>Dec. 2019</w:t>
+      </w:r>
+    </w:p>
+    <w:p>
+      <w:pPr>
+        <w:pStyle w:val="Default"/>
+        <w:tabs>
+          <w:tab w:val="right" w:pos="10086" w:leader="none"/>
+        </w:tabs>
+        <w:rPr/>
+      </w:pPr>
+      <w:r>
+        <w:rPr>
+          <w:rFonts w:eastAsia="ＭＳ 明朝"/>
+          <w:i/>
+          <w:color w:val="auto"/>
           <w:sz w:val="22"/>
           <w:szCs w:val="22"/>
-        </w:rPr>
-      </w:pPr>
-      <w:r>
-        <w:rPr>
-          <w:rFonts w:eastAsia="ＭＳ 明朝"/>
-          <w:i/>
+          <w:u w:val="single"/>
+        </w:rPr>
+        <w:t>Conditionally accepted</w:t>
+      </w:r>
+      <w:r>
+        <w:rPr>
+          <w:rFonts w:eastAsia="ＭＳ 明朝"/>
+          <w:i/>
+          <w:color w:val="auto"/>
           <w:sz w:val="22"/>
           <w:szCs w:val="22"/>
         </w:rPr>
-        <w:t xml:space="preserve">With </w:t>
+        <w:t xml:space="preserve"> </w:t>
       </w:r>
       <w:r>
         <w:rPr>
@@ -1482,66 +1426,145 @@
           <w:sz w:val="22"/>
           <w:szCs w:val="22"/>
         </w:rPr>
-        <w:t>Takanori Fujiwara, Christian Collet, Tetsuro Kobayashi, and Takafumi Suzuki</w:t>
-      </w:r>
-    </w:p>
-    <w:p>
-      <w:pPr>
-        <w:pStyle w:val="Default"/>
-        <w:tabs>
-          <w:tab w:val="right" w:pos="10086" w:leader="none"/>
-        </w:tabs>
-        <w:rPr>
-          <w:rFonts w:eastAsia="ＭＳ 明朝"/>
-          <w:color w:val="auto"/>
-        </w:rPr>
-      </w:pPr>
-      <w:r>
-        <w:rPr>
-          <w:rFonts w:eastAsia="ＭＳ 明朝"/>
-          <w:b/>
-          <w:i/>
-          <w:color w:val="auto"/>
-        </w:rPr>
-        <w:t>Candidate Selection Process Captured through Eye- and Mouse-tracking</w:t>
-      </w:r>
-      <w:r>
-        <w:rPr>
-          <w:rFonts w:eastAsia="ＭＳ 明朝"/>
-          <w:i/>
-          <w:color w:val="auto"/>
-        </w:rPr>
-        <w:t xml:space="preserve"> </w:t>
-        <w:tab/>
-      </w:r>
-      <w:r>
-        <w:rPr>
-          <w:rFonts w:eastAsia="ＭＳ 明朝"/>
-          <w:color w:val="auto"/>
-        </w:rPr>
-        <w:t>May 2016</w:t>
-      </w:r>
-    </w:p>
-    <w:p>
-      <w:pPr>
-        <w:pStyle w:val="Default"/>
-        <w:rPr>
-          <w:rFonts w:eastAsia="ＭＳ 明朝"/>
-          <w:i/>
+        <w:t>to</w:t>
+      </w:r>
+      <w:r>
+        <w:rPr>
+          <w:rFonts w:eastAsia="ＭＳ 明朝"/>
           <w:i/>
           <w:color w:val="auto"/>
           <w:sz w:val="22"/>
           <w:szCs w:val="22"/>
         </w:rPr>
-      </w:pPr>
-      <w:r>
-        <w:rPr>
-          <w:rFonts w:eastAsia="ＭＳ 明朝"/>
+        <w:t xml:space="preserve"> Japanese Journal of Electoral Studies. </w:t>
+      </w:r>
+      <w:r>
+        <w:rPr>
+          <w:rFonts w:eastAsia="ＭＳ 明朝"/>
+          <w:bCs/>
           <w:i/>
           <w:color w:val="auto"/>
           <w:sz w:val="22"/>
           <w:szCs w:val="22"/>
         </w:rPr>
+        <w:t>With Susumu Annaka</w:t>
+      </w:r>
+    </w:p>
+    <w:p>
+      <w:pPr>
+        <w:pStyle w:val="Default"/>
+        <w:tabs>
+          <w:tab w:val="right" w:pos="10086" w:leader="none"/>
+        </w:tabs>
+        <w:rPr>
+          <w:rFonts w:eastAsia="ＭＳ 明朝"/>
+        </w:rPr>
+      </w:pPr>
+      <w:r>
+        <w:rPr>
+          <w:rFonts w:eastAsia="ＭＳ 明朝"/>
+          <w:b/>
+          <w:i/>
+        </w:rPr>
+        <w:t>Territorial Threat, Motivated Reasoning, and Twitter Network</w:t>
+      </w:r>
+      <w:r>
+        <w:rPr>
+          <w:rFonts w:eastAsia="ＭＳ 明朝"/>
+        </w:rPr>
+        <w:t xml:space="preserve"> </w:t>
+        <w:tab/>
+        <w:t>Aug. 2017</w:t>
+      </w:r>
+    </w:p>
+    <w:p>
+      <w:pPr>
+        <w:pStyle w:val="Default"/>
+        <w:rPr>
+          <w:rFonts w:eastAsia="ＭＳ 明朝"/>
+          <w:i/>
+          <w:i/>
+          <w:sz w:val="22"/>
+          <w:szCs w:val="22"/>
+        </w:rPr>
+      </w:pPr>
+      <w:r>
+        <w:rPr>
+          <w:rFonts w:eastAsia="ＭＳ 明朝"/>
+          <w:i/>
+          <w:sz w:val="22"/>
+          <w:szCs w:val="22"/>
+        </w:rPr>
+        <w:t xml:space="preserve">With </w:t>
+      </w:r>
+      <w:r>
+        <w:rPr>
+          <w:rFonts w:eastAsia="ＭＳ 明朝"/>
+          <w:i/>
+          <w:color w:val="auto"/>
+          <w:sz w:val="22"/>
+          <w:szCs w:val="22"/>
+        </w:rPr>
+        <w:t>Takanori Fujiwara, Christian Collet, Tetsuro Kobayashi, and Takafumi Suzuki</w:t>
+      </w:r>
+    </w:p>
+    <w:p>
+      <w:pPr>
+        <w:pStyle w:val="Default"/>
+        <w:tabs>
+          <w:tab w:val="right" w:pos="10086" w:leader="none"/>
+        </w:tabs>
+        <w:rPr>
+          <w:rFonts w:eastAsia="ＭＳ 明朝"/>
+          <w:color w:val="auto"/>
+        </w:rPr>
+      </w:pPr>
+      <w:r>
+        <w:rPr>
+          <w:rFonts w:eastAsia="ＭＳ 明朝"/>
+          <w:b/>
+          <w:i/>
+          <w:color w:val="auto"/>
+        </w:rPr>
+        <w:t>Candidate Selection Process Captured through Eye- and Mouse-tracking</w:t>
+      </w:r>
+      <w:r>
+        <w:rPr>
+          <w:rFonts w:eastAsia="ＭＳ 明朝"/>
+          <w:i/>
+          <w:color w:val="auto"/>
+        </w:rPr>
+        <w:t xml:space="preserve"> </w:t>
+        <w:tab/>
+      </w:r>
+      <w:r>
+        <w:rPr>
+          <w:rFonts w:eastAsia="ＭＳ 明朝"/>
+          <w:color w:val="auto"/>
+        </w:rPr>
+        <w:t>May 2016</w:t>
+      </w:r>
+    </w:p>
+    <w:p>
+      <w:pPr>
+        <w:pStyle w:val="Default"/>
+        <w:rPr>
+          <w:rFonts w:eastAsia="ＭＳ 明朝"/>
+          <w:i/>
+          <w:i/>
+          <w:color w:val="auto"/>
+          <w:sz w:val="22"/>
+          <w:szCs w:val="22"/>
+        </w:rPr>
+      </w:pPr>
+      <w:r>
+        <w:rPr>
+          <w:rFonts w:eastAsia="ＭＳ 明朝"/>
+          <w:i/>
+          <w:color w:val="auto"/>
+          <w:sz w:val="22"/>
+          <w:szCs w:val="22"/>
+        </w:rPr>
         <w:t>With Ling Liu</w:t>
       </w:r>
     </w:p>
@@ -1598,49 +1621,7 @@
           <w:rFonts w:eastAsia="ＭＳ 明朝"/>
           <w:color w:val="auto"/>
         </w:rPr>
-        <w:t xml:space="preserve">Kato, </w:t>
-      </w:r>
-      <w:r>
-        <w:rPr>
-          <w:rFonts w:eastAsia="ＭＳ 明朝"/>
-          <w:color w:val="auto"/>
-        </w:rPr>
-        <w:t>Gento</w:t>
-      </w:r>
-      <w:r>
-        <w:rPr>
-          <w:rFonts w:eastAsia="ＭＳ 明朝"/>
-          <w:color w:val="auto"/>
-        </w:rPr>
-        <w:t xml:space="preserve"> (</w:t>
-      </w:r>
-      <w:r>
-        <w:rPr>
-          <w:rFonts w:eastAsia="ＭＳ 明朝"/>
-          <w:color w:val="auto"/>
-        </w:rPr>
-        <w:t>Forthcoming</w:t>
-      </w:r>
-      <w:r>
-        <w:rPr>
-          <w:rFonts w:eastAsia="ＭＳ 明朝"/>
-          <w:color w:val="auto"/>
-        </w:rPr>
-        <w:t>) “</w:t>
-      </w:r>
-      <w:r>
-        <w:rPr>
-          <w:rFonts w:eastAsia="ＭＳ 明朝"/>
-          <w:color w:val="auto"/>
-        </w:rPr>
-        <w:t>When Strategic Uninformed Abstention Improves Democratic Accountability</w:t>
-      </w:r>
-      <w:r>
-        <w:rPr>
-          <w:rFonts w:eastAsia="ＭＳ 明朝"/>
-          <w:color w:val="auto"/>
-        </w:rPr>
-        <w:t xml:space="preserve">,” </w:t>
+        <w:t xml:space="preserve">Kato, Gento (Forthcoming) “When Strategic Uninformed Abstention Improves Democratic Accountability,” </w:t>
       </w:r>
       <w:r>
         <w:rPr>
@@ -1668,43 +1649,43 @@
           <w:color w:val="auto"/>
         </w:rPr>
       </w:pPr>
-      <w:bookmarkStart w:id="1" w:name="__DdeLink__774_1791237566"/>
+      <w:bookmarkStart w:id="0" w:name="__DdeLink__774_1791237566"/>
+      <w:bookmarkEnd w:id="0"/>
+      <w:r>
+        <w:rPr>
+          <w:rFonts w:eastAsia="ＭＳ 明朝"/>
+          <w:color w:val="auto"/>
+        </w:rPr>
+        <w:t xml:space="preserve">Kohno, Masaru, Gabriella R. Montinola, Matthew S. Winters, and Gento Kato (2020) “Donor Competition and Public Support for Foreign Aid Sanctions,” </w:t>
+      </w:r>
+      <w:r>
+        <w:rPr>
+          <w:rFonts w:eastAsia="ＭＳ 明朝"/>
+          <w:i/>
+          <w:iCs/>
+          <w:color w:val="auto"/>
+        </w:rPr>
+        <w:t>Political Research Quarterly</w:t>
+      </w:r>
+      <w:r>
+        <w:rPr>
+          <w:rFonts w:eastAsia="ＭＳ 明朝"/>
+          <w:color w:val="auto"/>
+        </w:rPr>
+        <w:t>.</w:t>
+      </w:r>
+    </w:p>
+    <w:p>
+      <w:pPr>
+        <w:pStyle w:val="Default"/>
+        <w:ind w:left="566" w:hanging="566"/>
+        <w:rPr>
+          <w:rFonts w:eastAsia="ＭＳ 明朝"/>
+          <w:color w:val="auto"/>
+        </w:rPr>
+      </w:pPr>
+      <w:bookmarkStart w:id="1" w:name="__DdeLink__774_17912375661"/>
       <w:bookmarkEnd w:id="1"/>
-      <w:r>
-        <w:rPr>
-          <w:rFonts w:eastAsia="ＭＳ 明朝"/>
-          <w:color w:val="auto"/>
-        </w:rPr>
-        <w:t xml:space="preserve">Kohno, Masaru, Gabriella R. Montinola, Matthew S. Winters, and Gento Kato (2020) “Donor Competition and Public Support for Foreign Aid Sanctions,” </w:t>
-      </w:r>
-      <w:r>
-        <w:rPr>
-          <w:rFonts w:eastAsia="ＭＳ 明朝"/>
-          <w:i/>
-          <w:iCs/>
-          <w:color w:val="auto"/>
-        </w:rPr>
-        <w:t>Political Research Quarterly</w:t>
-      </w:r>
-      <w:r>
-        <w:rPr>
-          <w:rFonts w:eastAsia="ＭＳ 明朝"/>
-          <w:color w:val="auto"/>
-        </w:rPr>
-        <w:t>.</w:t>
-      </w:r>
-    </w:p>
-    <w:p>
-      <w:pPr>
-        <w:pStyle w:val="Default"/>
-        <w:ind w:left="566" w:hanging="566"/>
-        <w:rPr>
-          <w:rFonts w:eastAsia="ＭＳ 明朝"/>
-          <w:color w:val="auto"/>
-        </w:rPr>
-      </w:pPr>
-      <w:bookmarkStart w:id="2" w:name="__DdeLink__774_1791237566"/>
-      <w:bookmarkEnd w:id="2"/>
       <w:r>
         <w:rPr>
           <w:rFonts w:eastAsia="ＭＳ 明朝"/>
@@ -2199,10 +2180,7 @@
           <w:tab w:val="right" w:pos="10086" w:leader="none"/>
         </w:tabs>
         <w:ind w:left="619" w:hanging="619"/>
-        <w:rPr>
-          <w:rFonts w:eastAsia="ＭＳ 明朝"/>
-          <w:color w:val="auto"/>
-        </w:rPr>
+        <w:rPr/>
       </w:pPr>
       <w:r>
         <w:rPr>
@@ -2220,6 +2198,44 @@
         </w:rPr>
         <w:t xml:space="preserve"> </w:t>
         <w:tab/>
+        <w:t xml:space="preserve">2014, 2017, 2019, </w:t>
+      </w:r>
+      <w:r>
+        <w:rPr>
+          <w:rFonts w:eastAsia="ＭＳ 明朝"/>
+          <w:color w:val="auto"/>
+        </w:rPr>
+        <w:t>2020*</w:t>
+      </w:r>
+    </w:p>
+    <w:p>
+      <w:pPr>
+        <w:pStyle w:val="Default"/>
+        <w:tabs>
+          <w:tab w:val="right" w:pos="10086" w:leader="none"/>
+        </w:tabs>
+        <w:ind w:left="619" w:hanging="619"/>
+        <w:rPr>
+          <w:rFonts w:eastAsia="ＭＳ 明朝"/>
+          <w:color w:val="auto"/>
+        </w:rPr>
+      </w:pPr>
+      <w:r>
+        <w:rPr>
+          <w:rFonts w:eastAsia="ＭＳ 明朝"/>
+          <w:b/>
+          <w:i/>
+          <w:color w:val="auto"/>
+        </w:rPr>
+        <w:t>Midwest Political Science Association Annual Conference</w:t>
+      </w:r>
+      <w:r>
+        <w:rPr>
+          <w:rFonts w:eastAsia="ＭＳ 明朝"/>
+          <w:color w:val="auto"/>
+        </w:rPr>
+        <w:t xml:space="preserve"> </w:t>
+        <w:tab/>
         <w:t>2014, 2017, 2019</w:t>
       </w:r>
     </w:p>
@@ -2230,19 +2246,49 @@
           <w:tab w:val="right" w:pos="10086" w:leader="none"/>
         </w:tabs>
         <w:ind w:left="619" w:hanging="619"/>
-        <w:rPr>
-          <w:rFonts w:eastAsia="ＭＳ 明朝"/>
-          <w:color w:val="auto"/>
-        </w:rPr>
-      </w:pPr>
-      <w:r>
-        <w:rPr>
-          <w:rFonts w:eastAsia="ＭＳ 明朝"/>
-          <w:b/>
-          <w:i/>
-          <w:color w:val="auto"/>
-        </w:rPr>
-        <w:t>Midwest Political Science Association Annual Conference</w:t>
+        <w:rPr/>
+      </w:pPr>
+      <w:r>
+        <w:rPr>
+          <w:rFonts w:eastAsia="ＭＳ 明朝"/>
+          <w:b/>
+          <w:i/>
+          <w:color w:val="auto"/>
+        </w:rPr>
+        <w:t xml:space="preserve">PolMeth (The Society for Political Methodology Annual Summer Meeting)                                  </w:t>
+      </w:r>
+      <w:r>
+        <w:rPr>
+          <w:rFonts w:eastAsia="ＭＳ 明朝"/>
+          <w:b w:val="false"/>
+          <w:bCs w:val="false"/>
+          <w:i w:val="false"/>
+          <w:iCs w:val="false"/>
+          <w:color w:val="auto"/>
+        </w:rPr>
+        <w:t>2020*</w:t>
+      </w:r>
+    </w:p>
+    <w:p>
+      <w:pPr>
+        <w:pStyle w:val="Default"/>
+        <w:tabs>
+          <w:tab w:val="right" w:pos="10086" w:leader="none"/>
+        </w:tabs>
+        <w:ind w:left="619" w:hanging="619"/>
+        <w:rPr>
+          <w:rFonts w:eastAsia="ＭＳ 明朝"/>
+          <w:color w:val="auto"/>
+        </w:rPr>
+      </w:pPr>
+      <w:r>
+        <w:rPr>
+          <w:rFonts w:eastAsia="ＭＳ 明朝"/>
+          <w:b/>
+          <w:i/>
+          <w:color w:val="auto"/>
+        </w:rPr>
+        <w:t>Japanese Political Science Association Annual Meeting</w:t>
       </w:r>
       <w:r>
         <w:rPr>
@@ -2251,39 +2297,16 @@
         </w:rPr>
         <w:t xml:space="preserve"> </w:t>
         <w:tab/>
-        <w:t>2014, 2017, 2019</w:t>
-      </w:r>
-    </w:p>
-    <w:p>
-      <w:pPr>
-        <w:pStyle w:val="Default"/>
-        <w:tabs>
-          <w:tab w:val="right" w:pos="10086" w:leader="none"/>
-        </w:tabs>
-        <w:ind w:left="619" w:hanging="619"/>
-        <w:rPr>
-          <w:rFonts w:eastAsia="ＭＳ 明朝"/>
-          <w:color w:val="auto"/>
-        </w:rPr>
-      </w:pPr>
-      <w:r>
-        <w:rPr>
-          <w:rFonts w:eastAsia="ＭＳ 明朝"/>
-          <w:b/>
-          <w:i/>
-          <w:color w:val="auto"/>
-        </w:rPr>
-        <w:t>Japanese Political Science Association Annual Meeting</w:t>
-      </w:r>
-      <w:r>
-        <w:rPr>
-          <w:rFonts w:eastAsia="ＭＳ 明朝"/>
-          <w:color w:val="auto"/>
-        </w:rPr>
-        <w:t xml:space="preserve"> </w:t>
-        <w:tab/>
+      </w:r>
+      <w:bookmarkStart w:id="2" w:name="__DdeLink__400_2281630841"/>
+      <w:r>
+        <w:rPr>
+          <w:rFonts w:eastAsia="ＭＳ 明朝"/>
+          <w:color w:val="auto"/>
+        </w:rPr>
         <w:t>2019</w:t>
       </w:r>
+      <w:bookmarkEnd w:id="2"/>
     </w:p>
     <w:p>
       <w:pPr>
@@ -2716,6 +2739,30 @@
           <w:rFonts w:eastAsia="ＭＳ 明朝"/>
           <w:color w:val="auto"/>
         </w:rPr>
+        <w:t>*</w:t>
+      </w:r>
+      <w:r>
+        <w:rPr>
+          <w:rFonts w:eastAsia="ＭＳ 明朝"/>
+          <w:color w:val="auto"/>
+        </w:rPr>
+        <w:t>Proposal accepted.</w:t>
+      </w:r>
+    </w:p>
+    <w:p>
+      <w:pPr>
+        <w:pStyle w:val="Default"/>
+        <w:ind w:left="617" w:hanging="617"/>
+        <w:rPr>
+          <w:rFonts w:eastAsia="ＭＳ 明朝"/>
+          <w:color w:val="auto"/>
+        </w:rPr>
+      </w:pPr>
+      <w:r>
+        <w:rPr>
+          <w:rFonts w:eastAsia="ＭＳ 明朝"/>
+          <w:color w:val="auto"/>
+        </w:rPr>
       </w:r>
     </w:p>
     <w:p>
@@ -3064,27 +3111,6 @@
     <w:p>
       <w:pPr>
         <w:pStyle w:val="Default"/>
-        <w:rPr>
-          <w:rFonts w:eastAsia="ＭＳ 明朝"/>
-          <w:color w:val="auto"/>
-          <w:sz w:val="20"/>
-          <w:szCs w:val="20"/>
-        </w:rPr>
-      </w:pPr>
-      <w:r>
-        <w:rPr>
-          <w:rFonts w:eastAsia="ＭＳ 明朝"/>
-          <w:color w:val="auto"/>
-          <w:sz w:val="20"/>
-          <w:szCs w:val="20"/>
-        </w:rPr>
-      </w:r>
-    </w:p>
-    <w:p>
-      <w:pPr>
-        <w:pStyle w:val="Normal"/>
-        <w:widowControl/>
-        <w:jc w:val="left"/>
         <w:rPr>
           <w:rFonts w:ascii="Vrinda" w:hAnsi="Vrinda" w:eastAsia="ＭＳ 明朝" w:cs="Vrinda"/>
           <w:b/>
@@ -4502,14 +4528,14 @@
       </w:r>
     </w:p>
     <w:sectPr>
-      <w:footerReference w:type="default" r:id="rId5"/>
+      <w:footerReference w:type="default" r:id="rId4"/>
       <w:type w:val="nextPage"/>
       <w:pgSz w:w="12240" w:h="15840"/>
       <w:pgMar w:left="1077" w:right="1077" w:header="0" w:top="1361" w:footer="992" w:bottom="1361" w:gutter="0"/>
       <w:pgNumType w:fmt="decimal"/>
       <w:formProt w:val="false"/>
       <w:textDirection w:val="lrTb"/>
-      <w:docGrid w:type="lines" w:linePitch="354" w:charSpace="6143"/>
+      <w:docGrid w:type="lines" w:linePitch="354" w:charSpace="5938"/>
     </w:sectPr>
   </w:body>
 </w:document>
@@ -4523,7 +4549,7 @@
         <w:docPartGallery w:val="Page Numbers (Bottom of Page)"/>
         <w:docPartUnique w:val="true"/>
       </w:docPartObj>
-      <w:id w:val="1587113579"/>
+      <w:id w:val="1562603387"/>
     </w:sdtPr>
     <w:sdtContent>
       <w:p>
@@ -4574,7 +4600,6 @@
       <w:rPr>
         <w:rFonts w:ascii="Century" w:hAnsi="Century" w:eastAsia="ＭＳ 明朝" w:cs="" w:asciiTheme="minorHAnsi" w:cstheme="minorBidi" w:eastAsiaTheme="minorEastAsia" w:hAnsiTheme="minorHAnsi"/>
         <w:kern w:val="2"/>
-        <w:sz w:val="21"/>
         <w:szCs w:val="22"/>
         <w:lang w:val="en-US" w:eastAsia="ja-JP" w:bidi="ar-SA"/>
       </w:rPr>
@@ -5066,6 +5091,20 @@
     <w:qFormat/>
     <w:rPr/>
   </w:style>
+  <w:style w:type="character" w:styleId="ListLabel3">
+    <w:name w:val="ListLabel 3"/>
+    <w:qFormat/>
+    <w:rPr>
+      <w:iCs/>
+      <w:sz w:val="23"/>
+      <w:szCs w:val="23"/>
+    </w:rPr>
+  </w:style>
+  <w:style w:type="character" w:styleId="ListLabel4">
+    <w:name w:val="ListLabel 4"/>
+    <w:qFormat/>
+    <w:rPr/>
+  </w:style>
   <w:style w:type="paragraph" w:styleId="Heading">
     <w:name w:val="Heading"/>
     <w:basedOn w:val="Normal"/>
@@ -5134,7 +5173,7 @@
       <w:jc w:val="left"/>
     </w:pPr>
     <w:rPr>
-      <w:rFonts w:ascii="Times New Roman" w:hAnsi="Times New Roman" w:cs="Times New Roman" w:eastAsia="ＭＳ 明朝"/>
+      <w:rFonts w:ascii="Times New Roman" w:hAnsi="Times New Roman" w:eastAsia="ＭＳ 明朝" w:cs="Times New Roman"/>
       <w:color w:val="000000"/>
       <w:kern w:val="0"/>
       <w:sz w:val="24"/>

</xml_diff>